<commit_message>
Disposition Research Data Update
</commit_message>
<xml_diff>
--- a/forms/disposition_research_data.docx
+++ b/forms/disposition_research_data.docx
@@ -13,12 +13,14 @@
         <w:rPr>
           <w:rFonts w:asciiTheme="majorHAnsi" w:hAnsiTheme="majorHAnsi" w:cs="Bookman Old Style"/>
           <w:b/>
+          <w:sz w:val="32"/>
         </w:rPr>
       </w:pPr>
       <w:r>
         <w:rPr>
           <w:rFonts w:asciiTheme="majorHAnsi" w:hAnsiTheme="majorHAnsi" w:cs="Bookman Old Style"/>
           <w:b/>
+          <w:sz w:val="32"/>
         </w:rPr>
         <w:t>Agreement on Disposition</w:t>
       </w:r>
@@ -27,6 +29,7 @@
           <w:rFonts w:asciiTheme="majorHAnsi" w:hAnsiTheme="majorHAnsi" w:cs="Bookman Old Style"/>
           <w:b/>
           <w:spacing w:val="-14"/>
+          <w:sz w:val="32"/>
         </w:rPr>
         <w:t xml:space="preserve"> </w:t>
       </w:r>
@@ -34,22 +37,10 @@
         <w:rPr>
           <w:rFonts w:asciiTheme="majorHAnsi" w:hAnsiTheme="majorHAnsi" w:cs="Bookman Old Style"/>
           <w:b/>
+          <w:sz w:val="32"/>
         </w:rPr>
         <w:t>of Research Data</w:t>
       </w:r>
-    </w:p>
-    <w:p>
-      <w:pPr>
-        <w:autoSpaceDE w:val="0"/>
-        <w:autoSpaceDN w:val="0"/>
-        <w:adjustRightInd w:val="0"/>
-        <w:spacing w:before="2" w:line="110" w:lineRule="exact"/>
-        <w:rPr>
-          <w:rFonts w:cs="Bookman Old Style"/>
-          <w:sz w:val="11"/>
-          <w:szCs w:val="11"/>
-        </w:rPr>
-      </w:pPr>
     </w:p>
     <w:p>
       <w:pPr>
@@ -76,81 +67,6 @@
           <w:szCs w:val="22"/>
         </w:rPr>
       </w:pPr>
-      <w:r>
-        <w:rPr>
-          <w:rFonts w:asciiTheme="minorHAnsi" w:hAnsiTheme="minorHAnsi" w:cs="Bookman Old Style"/>
-          <w:sz w:val="22"/>
-          <w:szCs w:val="22"/>
-        </w:rPr>
-        <w:t>Research Data</w:t>
-      </w:r>
-      <w:r>
-        <w:rPr>
-          <w:rFonts w:asciiTheme="minorHAnsi" w:hAnsiTheme="minorHAnsi" w:cs="Bookman Old Style"/>
-          <w:spacing w:val="-6"/>
-          <w:sz w:val="22"/>
-          <w:szCs w:val="22"/>
-        </w:rPr>
-        <w:t xml:space="preserve"> </w:t>
-      </w:r>
-      <w:r>
-        <w:rPr>
-          <w:rFonts w:asciiTheme="minorHAnsi" w:hAnsiTheme="minorHAnsi" w:cs="Bookman Old Style"/>
-          <w:sz w:val="22"/>
-          <w:szCs w:val="22"/>
-        </w:rPr>
-        <w:t>pertaining to</w:t>
-      </w:r>
-      <w:r>
-        <w:rPr>
-          <w:rFonts w:asciiTheme="minorHAnsi" w:hAnsiTheme="minorHAnsi" w:cs="Bookman Old Style"/>
-          <w:spacing w:val="-2"/>
-          <w:sz w:val="22"/>
-          <w:szCs w:val="22"/>
-        </w:rPr>
-        <w:t xml:space="preserve"> </w:t>
-      </w:r>
-      <w:r>
-        <w:rPr>
-          <w:rFonts w:asciiTheme="minorHAnsi" w:hAnsiTheme="minorHAnsi" w:cs="Bookman Old Style"/>
-          <w:sz w:val="22"/>
-          <w:szCs w:val="22"/>
-        </w:rPr>
-        <w:t>this</w:t>
-      </w:r>
-      <w:r>
-        <w:rPr>
-          <w:rFonts w:asciiTheme="minorHAnsi" w:hAnsiTheme="minorHAnsi" w:cs="Bookman Old Style"/>
-          <w:spacing w:val="-4"/>
-          <w:sz w:val="22"/>
-          <w:szCs w:val="22"/>
-        </w:rPr>
-        <w:t xml:space="preserve"> </w:t>
-      </w:r>
-      <w:r>
-        <w:rPr>
-          <w:rFonts w:asciiTheme="minorHAnsi" w:hAnsiTheme="minorHAnsi" w:cs="Bookman Old Style"/>
-          <w:sz w:val="22"/>
-          <w:szCs w:val="22"/>
-        </w:rPr>
-        <w:t>agreement:</w:t>
-      </w:r>
-      <w:r>
-        <w:rPr>
-          <w:rFonts w:asciiTheme="minorHAnsi" w:hAnsiTheme="minorHAnsi" w:cs="Bookman Old Style"/>
-          <w:sz w:val="22"/>
-          <w:szCs w:val="22"/>
-        </w:rPr>
-        <w:t xml:space="preserve"> </w:t>
-      </w:r>
-      <w:r>
-        <w:rPr>
-          <w:rFonts w:asciiTheme="minorHAnsi" w:hAnsiTheme="minorHAnsi" w:cs="Bookman Old Style"/>
-          <w:sz w:val="22"/>
-          <w:szCs w:val="22"/>
-        </w:rPr>
-        <w:t xml:space="preserve"> </w:t>
-      </w:r>
     </w:p>
     <w:p>
       <w:pPr>
@@ -160,10 +76,86 @@
         <w:ind w:right="-20"/>
         <w:rPr>
           <w:rFonts w:asciiTheme="minorHAnsi" w:hAnsiTheme="minorHAnsi" w:cs="Bookman Old Style"/>
-          <w:sz w:val="22"/>
-          <w:szCs w:val="22"/>
-        </w:rPr>
-      </w:pPr>
+          <w:b/>
+          <w:sz w:val="22"/>
+          <w:szCs w:val="22"/>
+        </w:rPr>
+      </w:pPr>
+      <w:r>
+        <w:rPr>
+          <w:rFonts w:asciiTheme="minorHAnsi" w:hAnsiTheme="minorHAnsi" w:cs="Bookman Old Style"/>
+          <w:b/>
+          <w:sz w:val="22"/>
+          <w:szCs w:val="22"/>
+        </w:rPr>
+        <w:t xml:space="preserve">Please describe any </w:t>
+      </w:r>
+      <w:r>
+        <w:rPr>
+          <w:rFonts w:asciiTheme="minorHAnsi" w:hAnsiTheme="minorHAnsi" w:cs="Bookman Old Style"/>
+          <w:b/>
+          <w:sz w:val="22"/>
+          <w:szCs w:val="22"/>
+        </w:rPr>
+        <w:t>Research Data</w:t>
+      </w:r>
+      <w:r>
+        <w:rPr>
+          <w:rFonts w:asciiTheme="minorHAnsi" w:hAnsiTheme="minorHAnsi" w:cs="Bookman Old Style"/>
+          <w:b/>
+          <w:spacing w:val="-6"/>
+          <w:sz w:val="22"/>
+          <w:szCs w:val="22"/>
+        </w:rPr>
+        <w:t xml:space="preserve"> </w:t>
+      </w:r>
+      <w:r>
+        <w:rPr>
+          <w:rFonts w:asciiTheme="minorHAnsi" w:hAnsiTheme="minorHAnsi" w:cs="Bookman Old Style"/>
+          <w:b/>
+          <w:sz w:val="22"/>
+          <w:szCs w:val="22"/>
+        </w:rPr>
+        <w:t>pertaining to</w:t>
+      </w:r>
+      <w:r>
+        <w:rPr>
+          <w:rFonts w:asciiTheme="minorHAnsi" w:hAnsiTheme="minorHAnsi" w:cs="Bookman Old Style"/>
+          <w:b/>
+          <w:spacing w:val="-2"/>
+          <w:sz w:val="22"/>
+          <w:szCs w:val="22"/>
+        </w:rPr>
+        <w:t xml:space="preserve"> </w:t>
+      </w:r>
+      <w:r>
+        <w:rPr>
+          <w:rFonts w:asciiTheme="minorHAnsi" w:hAnsiTheme="minorHAnsi" w:cs="Bookman Old Style"/>
+          <w:b/>
+          <w:sz w:val="22"/>
+          <w:szCs w:val="22"/>
+        </w:rPr>
+        <w:t>this</w:t>
+      </w:r>
+      <w:r>
+        <w:rPr>
+          <w:rFonts w:asciiTheme="minorHAnsi" w:hAnsiTheme="minorHAnsi" w:cs="Bookman Old Style"/>
+          <w:b/>
+          <w:spacing w:val="-4"/>
+          <w:sz w:val="22"/>
+          <w:szCs w:val="22"/>
+        </w:rPr>
+        <w:t xml:space="preserve"> </w:t>
+      </w:r>
+      <w:r>
+        <w:rPr>
+          <w:rFonts w:asciiTheme="minorHAnsi" w:hAnsiTheme="minorHAnsi" w:cs="Bookman Old Style"/>
+          <w:b/>
+          <w:sz w:val="22"/>
+          <w:szCs w:val="22"/>
+        </w:rPr>
+        <w:t>agreement:</w:t>
+      </w:r>
     </w:p>
     <w:p>
       <w:pPr>
@@ -173,17 +165,123 @@
         <w:ind w:right="-20"/>
         <w:rPr>
           <w:rFonts w:asciiTheme="minorHAnsi" w:hAnsiTheme="minorHAnsi" w:cs="Bookman Old Style"/>
-          <w:sz w:val="22"/>
-          <w:szCs w:val="22"/>
-        </w:rPr>
-      </w:pPr>
-      <w:r>
-        <w:rPr>
-          <w:rFonts w:asciiTheme="minorHAnsi" w:hAnsiTheme="minorHAnsi" w:cs="Bookman Old Style"/>
-          <w:sz w:val="22"/>
-          <w:szCs w:val="22"/>
-        </w:rPr>
-        <w:t xml:space="preserve">Original research data from </w:t>
+          <w:b/>
+          <w:sz w:val="22"/>
+          <w:szCs w:val="22"/>
+        </w:rPr>
+      </w:pPr>
+    </w:p>
+    <w:p>
+      <w:pPr>
+        <w:autoSpaceDE w:val="0"/>
+        <w:autoSpaceDN w:val="0"/>
+        <w:adjustRightInd w:val="0"/>
+        <w:ind w:right="-20"/>
+        <w:rPr>
+          <w:rFonts w:asciiTheme="minorHAnsi" w:hAnsiTheme="minorHAnsi" w:cs="Bookman Old Style"/>
+          <w:sz w:val="22"/>
+          <w:szCs w:val="22"/>
+        </w:rPr>
+      </w:pPr>
+    </w:p>
+    <w:p>
+      <w:pPr>
+        <w:autoSpaceDE w:val="0"/>
+        <w:autoSpaceDN w:val="0"/>
+        <w:adjustRightInd w:val="0"/>
+        <w:ind w:right="-20"/>
+        <w:rPr>
+          <w:rFonts w:asciiTheme="minorHAnsi" w:hAnsiTheme="minorHAnsi" w:cs="Bookman Old Style"/>
+          <w:b/>
+          <w:sz w:val="22"/>
+          <w:szCs w:val="22"/>
+        </w:rPr>
+      </w:pPr>
+      <w:r>
+        <w:rPr>
+          <w:rFonts w:asciiTheme="minorHAnsi" w:hAnsiTheme="minorHAnsi" w:cs="Bookman Old Style"/>
+          <w:b/>
+          <w:sz w:val="22"/>
+          <w:szCs w:val="22"/>
+        </w:rPr>
+        <w:t xml:space="preserve">Please give the </w:t>
+      </w:r>
+      <w:r>
+        <w:rPr>
+          <w:rFonts w:asciiTheme="minorHAnsi" w:hAnsiTheme="minorHAnsi" w:cs="Bookman Old Style"/>
+          <w:b/>
+          <w:sz w:val="22"/>
+          <w:szCs w:val="22"/>
+        </w:rPr>
+        <w:t>Name/Location of Destination Institution:</w:t>
+      </w:r>
+    </w:p>
+    <w:p>
+      <w:pPr>
+        <w:autoSpaceDE w:val="0"/>
+        <w:autoSpaceDN w:val="0"/>
+        <w:adjustRightInd w:val="0"/>
+        <w:ind w:right="-20"/>
+        <w:rPr>
+          <w:rFonts w:asciiTheme="minorHAnsi" w:hAnsiTheme="minorHAnsi" w:cs="Bookman Old Style"/>
+          <w:b/>
+          <w:sz w:val="22"/>
+          <w:szCs w:val="22"/>
+        </w:rPr>
+      </w:pPr>
+    </w:p>
+    <w:p>
+      <w:pPr>
+        <w:autoSpaceDE w:val="0"/>
+        <w:autoSpaceDN w:val="0"/>
+        <w:adjustRightInd w:val="0"/>
+        <w:ind w:right="-20"/>
+        <w:rPr>
+          <w:rFonts w:asciiTheme="minorHAnsi" w:hAnsiTheme="minorHAnsi" w:cs="Bookman Old Style"/>
+          <w:sz w:val="22"/>
+          <w:szCs w:val="22"/>
+        </w:rPr>
+      </w:pPr>
+    </w:p>
+    <w:p>
+      <w:pPr>
+        <w:autoSpaceDE w:val="0"/>
+        <w:autoSpaceDN w:val="0"/>
+        <w:adjustRightInd w:val="0"/>
+        <w:ind w:right="-20"/>
+        <w:rPr>
+          <w:rFonts w:asciiTheme="minorHAnsi" w:hAnsiTheme="minorHAnsi" w:cs="Bookman Old Style"/>
+          <w:b/>
+          <w:sz w:val="22"/>
+          <w:szCs w:val="22"/>
+        </w:rPr>
+      </w:pPr>
+      <w:r>
+        <w:rPr>
+          <w:rFonts w:asciiTheme="minorHAnsi" w:hAnsiTheme="minorHAnsi" w:cs="Bookman Old Style"/>
+          <w:b/>
+          <w:sz w:val="22"/>
+          <w:szCs w:val="22"/>
+        </w:rPr>
+        <w:t>Original research data from</w:t>
+      </w:r>
+      <w:r>
+        <w:rPr>
+          <w:rFonts w:asciiTheme="minorHAnsi" w:hAnsiTheme="minorHAnsi" w:cs="Bookman Old Style"/>
+          <w:b/>
+          <w:sz w:val="22"/>
+          <w:szCs w:val="22"/>
+        </w:rPr>
+        <w:t>:</w:t>
+      </w:r>
+      <w:r>
+        <w:rPr>
+          <w:rFonts w:asciiTheme="minorHAnsi" w:hAnsiTheme="minorHAnsi" w:cs="Bookman Old Style"/>
+          <w:b/>
+          <w:sz w:val="22"/>
+          <w:szCs w:val="22"/>
+        </w:rPr>
+        <w:t xml:space="preserve"> </w:t>
       </w:r>
     </w:p>
     <w:p>
@@ -653,6 +751,8 @@
           <w:szCs w:val="22"/>
         </w:rPr>
       </w:pPr>
+      <w:bookmarkStart w:id="0" w:name="_GoBack"/>
+      <w:bookmarkEnd w:id="0"/>
       <w:r>
         <w:rPr>
           <w:rFonts w:asciiTheme="minorHAnsi" w:hAnsiTheme="minorHAnsi" w:cs="Bookman Old Style"/>
@@ -1261,13 +1361,541 @@
         <w:autoSpaceDE w:val="0"/>
         <w:autoSpaceDN w:val="0"/>
         <w:adjustRightInd w:val="0"/>
-        <w:spacing w:before="1" w:line="280" w:lineRule="exact"/>
-        <w:rPr>
-          <w:rFonts w:asciiTheme="minorHAnsi" w:eastAsia="PMingLiU" w:hAnsiTheme="minorHAnsi" w:cs="Bookman Old Style"/>
-          <w:sz w:val="22"/>
-          <w:szCs w:val="22"/>
-        </w:rPr>
-      </w:pPr>
+        <w:ind w:right="54"/>
+        <w:rPr>
+          <w:rFonts w:asciiTheme="minorHAnsi" w:eastAsia="PMingLiU" w:hAnsiTheme="minorHAnsi" w:cs="Bookman Old Style"/>
+          <w:sz w:val="22"/>
+          <w:szCs w:val="22"/>
+        </w:rPr>
+      </w:pPr>
+      <w:r>
+        <w:rPr>
+          <w:rFonts w:asciiTheme="minorHAnsi" w:eastAsia="PMingLiU" w:hAnsiTheme="minorHAnsi" w:cs="Bookman Old Style"/>
+          <w:sz w:val="22"/>
+          <w:szCs w:val="22"/>
+        </w:rPr>
+        <w:t xml:space="preserve">A copy of all </w:t>
+      </w:r>
+      <w:r>
+        <w:rPr>
+          <w:rFonts w:asciiTheme="minorHAnsi" w:eastAsia="PMingLiU" w:hAnsiTheme="minorHAnsi" w:cs="Bookman Old Style"/>
+          <w:sz w:val="22"/>
+          <w:szCs w:val="22"/>
+        </w:rPr>
+        <w:t xml:space="preserve">the data </w:t>
+      </w:r>
+      <w:r>
+        <w:rPr>
+          <w:rFonts w:asciiTheme="minorHAnsi" w:eastAsia="PMingLiU" w:hAnsiTheme="minorHAnsi" w:cs="Bookman Old Style"/>
+          <w:sz w:val="22"/>
+          <w:szCs w:val="22"/>
+        </w:rPr>
+        <w:t xml:space="preserve">transferred under this agreement </w:t>
+      </w:r>
+      <w:r>
+        <w:rPr>
+          <w:rFonts w:asciiTheme="minorHAnsi" w:eastAsia="PMingLiU" w:hAnsiTheme="minorHAnsi" w:cs="Bookman Old Style"/>
+          <w:sz w:val="22"/>
+          <w:szCs w:val="22"/>
+        </w:rPr>
+        <w:t>will</w:t>
+      </w:r>
+      <w:r>
+        <w:rPr>
+          <w:rFonts w:asciiTheme="minorHAnsi" w:eastAsia="PMingLiU" w:hAnsiTheme="minorHAnsi" w:cs="Bookman Old Style"/>
+          <w:spacing w:val="-4"/>
+          <w:sz w:val="22"/>
+          <w:szCs w:val="22"/>
+        </w:rPr>
+        <w:t xml:space="preserve"> </w:t>
+      </w:r>
+      <w:r>
+        <w:rPr>
+          <w:rFonts w:asciiTheme="minorHAnsi" w:eastAsia="PMingLiU" w:hAnsiTheme="minorHAnsi" w:cs="Bookman Old Style"/>
+          <w:sz w:val="22"/>
+          <w:szCs w:val="22"/>
+        </w:rPr>
+        <w:t>remain</w:t>
+      </w:r>
+      <w:r>
+        <w:rPr>
+          <w:rFonts w:asciiTheme="minorHAnsi" w:eastAsia="PMingLiU" w:hAnsiTheme="minorHAnsi" w:cs="Bookman Old Style"/>
+          <w:spacing w:val="-8"/>
+          <w:sz w:val="22"/>
+          <w:szCs w:val="22"/>
+        </w:rPr>
+        <w:t xml:space="preserve"> </w:t>
+      </w:r>
+      <w:r>
+        <w:rPr>
+          <w:rFonts w:asciiTheme="minorHAnsi" w:eastAsia="PMingLiU" w:hAnsiTheme="minorHAnsi" w:cs="Bookman Old Style"/>
+          <w:sz w:val="22"/>
+          <w:szCs w:val="22"/>
+        </w:rPr>
+        <w:t>in</w:t>
+      </w:r>
+      <w:r>
+        <w:rPr>
+          <w:rFonts w:asciiTheme="minorHAnsi" w:eastAsia="PMingLiU" w:hAnsiTheme="minorHAnsi" w:cs="Bookman Old Style"/>
+          <w:spacing w:val="-2"/>
+          <w:sz w:val="22"/>
+          <w:szCs w:val="22"/>
+        </w:rPr>
+        <w:t xml:space="preserve"> </w:t>
+      </w:r>
+      <w:r>
+        <w:rPr>
+          <w:rFonts w:asciiTheme="minorHAnsi" w:eastAsia="PMingLiU" w:hAnsiTheme="minorHAnsi" w:cs="Bookman Old Style"/>
+          <w:sz w:val="22"/>
+          <w:szCs w:val="22"/>
+        </w:rPr>
+        <w:t>the [</w:t>
+      </w:r>
+      <w:r>
+        <w:rPr>
+          <w:rFonts w:asciiTheme="minorHAnsi" w:eastAsia="PMingLiU" w:hAnsiTheme="minorHAnsi" w:cs="Bookman Old Style"/>
+          <w:i/>
+          <w:sz w:val="22"/>
+          <w:szCs w:val="22"/>
+        </w:rPr>
+        <w:t>indicate</w:t>
+      </w:r>
+      <w:r>
+        <w:rPr>
+          <w:rFonts w:asciiTheme="minorHAnsi" w:eastAsia="PMingLiU" w:hAnsiTheme="minorHAnsi" w:cs="Bookman Old Style"/>
+          <w:i/>
+          <w:spacing w:val="-10"/>
+          <w:sz w:val="22"/>
+          <w:szCs w:val="22"/>
+        </w:rPr>
+        <w:t xml:space="preserve"> </w:t>
+      </w:r>
+      <w:r>
+        <w:rPr>
+          <w:rFonts w:asciiTheme="minorHAnsi" w:eastAsia="PMingLiU" w:hAnsiTheme="minorHAnsi" w:cs="Bookman Old Style"/>
+          <w:i/>
+          <w:sz w:val="22"/>
+          <w:szCs w:val="22"/>
+        </w:rPr>
+        <w:t>location</w:t>
+      </w:r>
+      <w:r>
+        <w:rPr>
+          <w:rFonts w:asciiTheme="minorHAnsi" w:eastAsia="PMingLiU" w:hAnsiTheme="minorHAnsi" w:cs="Bookman Old Style"/>
+          <w:i/>
+          <w:spacing w:val="-9"/>
+          <w:sz w:val="22"/>
+          <w:szCs w:val="22"/>
+        </w:rPr>
+        <w:t xml:space="preserve"> </w:t>
+      </w:r>
+      <w:r>
+        <w:rPr>
+          <w:rFonts w:asciiTheme="minorHAnsi" w:eastAsia="PMingLiU" w:hAnsiTheme="minorHAnsi" w:cs="Bookman Old Style"/>
+          <w:i/>
+          <w:sz w:val="22"/>
+          <w:szCs w:val="22"/>
+        </w:rPr>
+        <w:t>within</w:t>
+      </w:r>
+      <w:r>
+        <w:rPr>
+          <w:rFonts w:asciiTheme="minorHAnsi" w:eastAsia="PMingLiU" w:hAnsiTheme="minorHAnsi" w:cs="Bookman Old Style"/>
+          <w:i/>
+          <w:spacing w:val="-7"/>
+          <w:sz w:val="22"/>
+          <w:szCs w:val="22"/>
+        </w:rPr>
+        <w:t xml:space="preserve"> </w:t>
+      </w:r>
+      <w:r>
+        <w:rPr>
+          <w:rFonts w:asciiTheme="minorHAnsi" w:eastAsia="PMingLiU" w:hAnsiTheme="minorHAnsi" w:cs="Bookman Old Style"/>
+          <w:i/>
+          <w:sz w:val="22"/>
+          <w:szCs w:val="22"/>
+        </w:rPr>
+        <w:t>Department</w:t>
+      </w:r>
+      <w:r>
+        <w:rPr>
+          <w:rFonts w:asciiTheme="minorHAnsi" w:eastAsia="PMingLiU" w:hAnsiTheme="minorHAnsi" w:cs="Bookman Old Style"/>
+          <w:i/>
+          <w:spacing w:val="-14"/>
+          <w:sz w:val="22"/>
+          <w:szCs w:val="22"/>
+        </w:rPr>
+        <w:t xml:space="preserve"> </w:t>
+      </w:r>
+      <w:r>
+        <w:rPr>
+          <w:rFonts w:asciiTheme="minorHAnsi" w:eastAsia="PMingLiU" w:hAnsiTheme="minorHAnsi" w:cs="Bookman Old Style"/>
+          <w:i/>
+          <w:sz w:val="22"/>
+          <w:szCs w:val="22"/>
+        </w:rPr>
+        <w:t>or School</w:t>
+      </w:r>
+      <w:r>
+        <w:rPr>
+          <w:rFonts w:asciiTheme="minorHAnsi" w:eastAsia="PMingLiU" w:hAnsiTheme="minorHAnsi" w:cs="Bookman Old Style"/>
+          <w:sz w:val="22"/>
+          <w:szCs w:val="22"/>
+        </w:rPr>
+        <w:t>] at</w:t>
+      </w:r>
+      <w:r>
+        <w:rPr>
+          <w:rFonts w:asciiTheme="minorHAnsi" w:eastAsia="PMingLiU" w:hAnsiTheme="minorHAnsi" w:cs="Bookman Old Style"/>
+          <w:spacing w:val="-2"/>
+          <w:sz w:val="22"/>
+          <w:szCs w:val="22"/>
+        </w:rPr>
+        <w:t xml:space="preserve"> </w:t>
+      </w:r>
+      <w:r>
+        <w:rPr>
+          <w:rFonts w:asciiTheme="minorHAnsi" w:eastAsia="PMingLiU" w:hAnsiTheme="minorHAnsi" w:cs="Bookman Old Style"/>
+          <w:sz w:val="22"/>
+          <w:szCs w:val="22"/>
+        </w:rPr>
+        <w:t>Virginia</w:t>
+      </w:r>
+      <w:r>
+        <w:rPr>
+          <w:rFonts w:asciiTheme="minorHAnsi" w:eastAsia="PMingLiU" w:hAnsiTheme="minorHAnsi" w:cs="Bookman Old Style"/>
+          <w:spacing w:val="-9"/>
+          <w:sz w:val="22"/>
+          <w:szCs w:val="22"/>
+        </w:rPr>
+        <w:t xml:space="preserve"> </w:t>
+      </w:r>
+      <w:r>
+        <w:rPr>
+          <w:rFonts w:asciiTheme="minorHAnsi" w:eastAsia="PMingLiU" w:hAnsiTheme="minorHAnsi" w:cs="Bookman Old Style"/>
+          <w:sz w:val="22"/>
+          <w:szCs w:val="22"/>
+        </w:rPr>
+        <w:t>Commonwealth</w:t>
+      </w:r>
+      <w:r>
+        <w:rPr>
+          <w:rFonts w:asciiTheme="minorHAnsi" w:eastAsia="PMingLiU" w:hAnsiTheme="minorHAnsi" w:cs="Bookman Old Style"/>
+          <w:spacing w:val="-18"/>
+          <w:sz w:val="22"/>
+          <w:szCs w:val="22"/>
+        </w:rPr>
+        <w:t xml:space="preserve"> </w:t>
+      </w:r>
+      <w:r>
+        <w:rPr>
+          <w:rFonts w:asciiTheme="minorHAnsi" w:eastAsia="PMingLiU" w:hAnsiTheme="minorHAnsi" w:cs="Bookman Old Style"/>
+          <w:sz w:val="22"/>
+          <w:szCs w:val="22"/>
+        </w:rPr>
+        <w:t>University.</w:t>
+      </w:r>
+      <w:r>
+        <w:rPr>
+          <w:rFonts w:asciiTheme="minorHAnsi" w:eastAsia="PMingLiU" w:hAnsiTheme="minorHAnsi" w:cs="Bookman Old Style"/>
+          <w:spacing w:val="64"/>
+          <w:sz w:val="22"/>
+          <w:szCs w:val="22"/>
+        </w:rPr>
+        <w:t xml:space="preserve"> </w:t>
+      </w:r>
+      <w:r>
+        <w:rPr>
+          <w:rFonts w:asciiTheme="minorHAnsi" w:eastAsia="PMingLiU" w:hAnsiTheme="minorHAnsi" w:cs="Bookman Old Style"/>
+          <w:sz w:val="22"/>
+          <w:szCs w:val="22"/>
+        </w:rPr>
+        <w:t>[</w:t>
+      </w:r>
+      <w:r>
+        <w:rPr>
+          <w:rFonts w:asciiTheme="minorHAnsi" w:eastAsia="PMingLiU" w:hAnsiTheme="minorHAnsi" w:cs="Bookman Old Style"/>
+          <w:i/>
+          <w:sz w:val="22"/>
+          <w:szCs w:val="22"/>
+        </w:rPr>
+        <w:t>Name</w:t>
+      </w:r>
+      <w:r>
+        <w:rPr>
+          <w:rFonts w:asciiTheme="minorHAnsi" w:eastAsia="PMingLiU" w:hAnsiTheme="minorHAnsi" w:cs="Bookman Old Style"/>
+          <w:i/>
+          <w:spacing w:val="-7"/>
+          <w:sz w:val="22"/>
+          <w:szCs w:val="22"/>
+        </w:rPr>
+        <w:t xml:space="preserve"> </w:t>
+      </w:r>
+      <w:r>
+        <w:rPr>
+          <w:rFonts w:asciiTheme="minorHAnsi" w:eastAsia="PMingLiU" w:hAnsiTheme="minorHAnsi" w:cs="Bookman Old Style"/>
+          <w:i/>
+          <w:sz w:val="22"/>
+          <w:szCs w:val="22"/>
+        </w:rPr>
+        <w:t>of</w:t>
+      </w:r>
+      <w:r>
+        <w:rPr>
+          <w:rFonts w:asciiTheme="minorHAnsi" w:eastAsia="PMingLiU" w:hAnsiTheme="minorHAnsi" w:cs="Bookman Old Style"/>
+          <w:i/>
+          <w:spacing w:val="-2"/>
+          <w:sz w:val="22"/>
+          <w:szCs w:val="22"/>
+        </w:rPr>
+        <w:t xml:space="preserve"> </w:t>
+      </w:r>
+      <w:r>
+        <w:rPr>
+          <w:rFonts w:asciiTheme="minorHAnsi" w:eastAsia="PMingLiU" w:hAnsiTheme="minorHAnsi" w:cs="Bookman Old Style"/>
+          <w:i/>
+          <w:sz w:val="22"/>
+          <w:szCs w:val="22"/>
+        </w:rPr>
+        <w:t>faculty</w:t>
+      </w:r>
+      <w:r>
+        <w:rPr>
+          <w:rFonts w:asciiTheme="minorHAnsi" w:eastAsia="PMingLiU" w:hAnsiTheme="minorHAnsi" w:cs="Bookman Old Style"/>
+          <w:sz w:val="22"/>
+          <w:szCs w:val="22"/>
+        </w:rPr>
+        <w:t>]</w:t>
+      </w:r>
+      <w:r>
+        <w:rPr>
+          <w:rFonts w:asciiTheme="minorHAnsi" w:eastAsia="PMingLiU" w:hAnsiTheme="minorHAnsi" w:cs="Bookman Old Style"/>
+          <w:spacing w:val="-9"/>
+          <w:sz w:val="22"/>
+          <w:szCs w:val="22"/>
+        </w:rPr>
+        <w:t xml:space="preserve"> </w:t>
+      </w:r>
+      <w:r>
+        <w:rPr>
+          <w:rFonts w:asciiTheme="minorHAnsi" w:eastAsia="PMingLiU" w:hAnsiTheme="minorHAnsi" w:cs="Bookman Old Style"/>
+          <w:sz w:val="22"/>
+          <w:szCs w:val="22"/>
+        </w:rPr>
+        <w:t>will</w:t>
+      </w:r>
+      <w:r>
+        <w:rPr>
+          <w:rFonts w:asciiTheme="minorHAnsi" w:eastAsia="PMingLiU" w:hAnsiTheme="minorHAnsi" w:cs="Bookman Old Style"/>
+          <w:spacing w:val="-4"/>
+          <w:sz w:val="22"/>
+          <w:szCs w:val="22"/>
+        </w:rPr>
+        <w:t xml:space="preserve"> </w:t>
+      </w:r>
+      <w:r>
+        <w:rPr>
+          <w:rFonts w:asciiTheme="minorHAnsi" w:eastAsia="PMingLiU" w:hAnsiTheme="minorHAnsi" w:cs="Bookman Old Style"/>
+          <w:sz w:val="22"/>
+          <w:szCs w:val="22"/>
+        </w:rPr>
+        <w:t>have access to</w:t>
+      </w:r>
+      <w:r>
+        <w:rPr>
+          <w:rFonts w:asciiTheme="minorHAnsi" w:eastAsia="PMingLiU" w:hAnsiTheme="minorHAnsi" w:cs="Bookman Old Style"/>
+          <w:spacing w:val="-2"/>
+          <w:sz w:val="22"/>
+          <w:szCs w:val="22"/>
+        </w:rPr>
+        <w:t xml:space="preserve"> </w:t>
+      </w:r>
+      <w:r>
+        <w:rPr>
+          <w:rFonts w:asciiTheme="minorHAnsi" w:eastAsia="PMingLiU" w:hAnsiTheme="minorHAnsi" w:cs="Bookman Old Style"/>
+          <w:sz w:val="22"/>
+          <w:szCs w:val="22"/>
+        </w:rPr>
+        <w:t>the copies in</w:t>
+      </w:r>
+      <w:r>
+        <w:rPr>
+          <w:rFonts w:asciiTheme="minorHAnsi" w:eastAsia="PMingLiU" w:hAnsiTheme="minorHAnsi" w:cs="Bookman Old Style"/>
+          <w:spacing w:val="-2"/>
+          <w:sz w:val="22"/>
+          <w:szCs w:val="22"/>
+        </w:rPr>
+        <w:t xml:space="preserve"> </w:t>
+      </w:r>
+      <w:r>
+        <w:rPr>
+          <w:rFonts w:asciiTheme="minorHAnsi" w:eastAsia="PMingLiU" w:hAnsiTheme="minorHAnsi" w:cs="Bookman Old Style"/>
+          <w:sz w:val="22"/>
+          <w:szCs w:val="22"/>
+        </w:rPr>
+        <w:t>the event such copies are needed in</w:t>
+      </w:r>
+      <w:r>
+        <w:rPr>
+          <w:rFonts w:asciiTheme="minorHAnsi" w:eastAsia="PMingLiU" w:hAnsiTheme="minorHAnsi" w:cs="Bookman Old Style"/>
+          <w:spacing w:val="-2"/>
+          <w:sz w:val="22"/>
+          <w:szCs w:val="22"/>
+        </w:rPr>
+        <w:t xml:space="preserve"> </w:t>
+      </w:r>
+      <w:r>
+        <w:rPr>
+          <w:rFonts w:asciiTheme="minorHAnsi" w:eastAsia="PMingLiU" w:hAnsiTheme="minorHAnsi" w:cs="Bookman Old Style"/>
+          <w:sz w:val="22"/>
+          <w:szCs w:val="22"/>
+        </w:rPr>
+        <w:t>the future.</w:t>
+      </w:r>
+      <w:r>
+        <w:rPr>
+          <w:rFonts w:asciiTheme="minorHAnsi" w:eastAsia="PMingLiU" w:hAnsiTheme="minorHAnsi" w:cs="Bookman Old Style"/>
+          <w:spacing w:val="69"/>
+          <w:sz w:val="22"/>
+          <w:szCs w:val="22"/>
+        </w:rPr>
+        <w:t xml:space="preserve"> </w:t>
+      </w:r>
+      <w:r>
+        <w:rPr>
+          <w:rFonts w:asciiTheme="minorHAnsi" w:eastAsia="PMingLiU" w:hAnsiTheme="minorHAnsi" w:cs="Bookman Old Style"/>
+          <w:spacing w:val="-1"/>
+          <w:sz w:val="22"/>
+          <w:szCs w:val="22"/>
+        </w:rPr>
+        <w:t>T</w:t>
+      </w:r>
+      <w:r>
+        <w:rPr>
+          <w:rFonts w:asciiTheme="minorHAnsi" w:eastAsia="PMingLiU" w:hAnsiTheme="minorHAnsi" w:cs="Bookman Old Style"/>
+          <w:sz w:val="22"/>
+          <w:szCs w:val="22"/>
+        </w:rPr>
+        <w:t>he original</w:t>
+      </w:r>
+      <w:r>
+        <w:rPr>
+          <w:rFonts w:asciiTheme="minorHAnsi" w:eastAsia="PMingLiU" w:hAnsiTheme="minorHAnsi" w:cs="Bookman Old Style"/>
+          <w:spacing w:val="-9"/>
+          <w:sz w:val="22"/>
+          <w:szCs w:val="22"/>
+        </w:rPr>
+        <w:t xml:space="preserve"> </w:t>
+      </w:r>
+      <w:r>
+        <w:rPr>
+          <w:rFonts w:asciiTheme="minorHAnsi" w:eastAsia="PMingLiU" w:hAnsiTheme="minorHAnsi" w:cs="Bookman Old Style"/>
+          <w:sz w:val="22"/>
+          <w:szCs w:val="22"/>
+        </w:rPr>
+        <w:t>data and copies have been de-identified,</w:t>
+      </w:r>
+      <w:r>
+        <w:rPr>
+          <w:rFonts w:asciiTheme="minorHAnsi" w:eastAsia="PMingLiU" w:hAnsiTheme="minorHAnsi" w:cs="Bookman Old Style"/>
+          <w:spacing w:val="-15"/>
+          <w:sz w:val="22"/>
+          <w:szCs w:val="22"/>
+        </w:rPr>
+        <w:t xml:space="preserve"> </w:t>
+      </w:r>
+      <w:r>
+        <w:rPr>
+          <w:rFonts w:asciiTheme="minorHAnsi" w:eastAsia="PMingLiU" w:hAnsiTheme="minorHAnsi" w:cs="Bookman Old Style"/>
+          <w:sz w:val="22"/>
+          <w:szCs w:val="22"/>
+        </w:rPr>
+        <w:t>as applicable,</w:t>
+      </w:r>
+      <w:r>
+        <w:rPr>
+          <w:rFonts w:asciiTheme="minorHAnsi" w:eastAsia="PMingLiU" w:hAnsiTheme="minorHAnsi" w:cs="Bookman Old Style"/>
+          <w:spacing w:val="-13"/>
+          <w:sz w:val="22"/>
+          <w:szCs w:val="22"/>
+        </w:rPr>
+        <w:t xml:space="preserve"> </w:t>
+      </w:r>
+      <w:r>
+        <w:rPr>
+          <w:rFonts w:asciiTheme="minorHAnsi" w:eastAsia="PMingLiU" w:hAnsiTheme="minorHAnsi" w:cs="Bookman Old Style"/>
+          <w:sz w:val="22"/>
+          <w:szCs w:val="22"/>
+        </w:rPr>
+        <w:t>in</w:t>
+      </w:r>
+      <w:r>
+        <w:rPr>
+          <w:rFonts w:asciiTheme="minorHAnsi" w:eastAsia="PMingLiU" w:hAnsiTheme="minorHAnsi" w:cs="Bookman Old Style"/>
+          <w:spacing w:val="-2"/>
+          <w:sz w:val="22"/>
+          <w:szCs w:val="22"/>
+        </w:rPr>
+        <w:t xml:space="preserve"> </w:t>
+      </w:r>
+      <w:r>
+        <w:rPr>
+          <w:rFonts w:asciiTheme="minorHAnsi" w:eastAsia="PMingLiU" w:hAnsiTheme="minorHAnsi" w:cs="Bookman Old Style"/>
+          <w:sz w:val="22"/>
+          <w:szCs w:val="22"/>
+        </w:rPr>
+        <w:t>accordance with</w:t>
+      </w:r>
+      <w:r>
+        <w:rPr>
+          <w:rFonts w:asciiTheme="minorHAnsi" w:eastAsia="PMingLiU" w:hAnsiTheme="minorHAnsi" w:cs="Bookman Old Style"/>
+          <w:spacing w:val="-5"/>
+          <w:sz w:val="22"/>
+          <w:szCs w:val="22"/>
+        </w:rPr>
+        <w:t xml:space="preserve"> </w:t>
+      </w:r>
+      <w:r>
+        <w:rPr>
+          <w:rFonts w:asciiTheme="minorHAnsi" w:eastAsia="PMingLiU" w:hAnsiTheme="minorHAnsi" w:cs="Bookman Old Style"/>
+          <w:sz w:val="22"/>
+          <w:szCs w:val="22"/>
+        </w:rPr>
+        <w:t>University</w:t>
+      </w:r>
+      <w:r>
+        <w:rPr>
+          <w:rFonts w:asciiTheme="minorHAnsi" w:eastAsia="PMingLiU" w:hAnsiTheme="minorHAnsi" w:cs="Bookman Old Style"/>
+          <w:spacing w:val="-12"/>
+          <w:sz w:val="22"/>
+          <w:szCs w:val="22"/>
+        </w:rPr>
+        <w:t xml:space="preserve"> </w:t>
+      </w:r>
+      <w:r>
+        <w:rPr>
+          <w:rFonts w:asciiTheme="minorHAnsi" w:eastAsia="PMingLiU" w:hAnsiTheme="minorHAnsi" w:cs="Bookman Old Style"/>
+          <w:sz w:val="22"/>
+          <w:szCs w:val="22"/>
+        </w:rPr>
+        <w:t>policy</w:t>
+      </w:r>
+      <w:r>
+        <w:rPr>
+          <w:rFonts w:asciiTheme="minorHAnsi" w:eastAsia="PMingLiU" w:hAnsiTheme="minorHAnsi" w:cs="Bookman Old Style"/>
+          <w:sz w:val="22"/>
+          <w:szCs w:val="22"/>
+        </w:rPr>
+        <w:t>, Research Data Ownership, Retention, Access, and Security</w:t>
+      </w:r>
+      <w:r>
+        <w:rPr>
+          <w:rFonts w:asciiTheme="minorHAnsi" w:eastAsia="PMingLiU" w:hAnsiTheme="minorHAnsi" w:cs="Bookman Old Style"/>
+          <w:sz w:val="22"/>
+          <w:szCs w:val="22"/>
+        </w:rPr>
+        <w:t>.</w:t>
+      </w:r>
     </w:p>
     <w:p>
       <w:pPr>
@@ -1281,547 +1909,6 @@
           <w:szCs w:val="22"/>
         </w:rPr>
       </w:pPr>
-      <w:r>
-        <w:rPr>
-          <w:rFonts w:asciiTheme="minorHAnsi" w:eastAsia="PMingLiU" w:hAnsiTheme="minorHAnsi" w:cs="Bookman Old Style"/>
-          <w:sz w:val="22"/>
-          <w:szCs w:val="22"/>
-        </w:rPr>
-        <w:t xml:space="preserve">A copy of all </w:t>
-      </w:r>
-      <w:r>
-        <w:rPr>
-          <w:rFonts w:asciiTheme="minorHAnsi" w:eastAsia="PMingLiU" w:hAnsiTheme="minorHAnsi" w:cs="Bookman Old Style"/>
-          <w:sz w:val="22"/>
-          <w:szCs w:val="22"/>
-        </w:rPr>
-        <w:t xml:space="preserve">the data </w:t>
-      </w:r>
-      <w:r>
-        <w:rPr>
-          <w:rFonts w:asciiTheme="minorHAnsi" w:eastAsia="PMingLiU" w:hAnsiTheme="minorHAnsi" w:cs="Bookman Old Style"/>
-          <w:sz w:val="22"/>
-          <w:szCs w:val="22"/>
-        </w:rPr>
-        <w:t xml:space="preserve">transferred under this agreement </w:t>
-      </w:r>
-      <w:r>
-        <w:rPr>
-          <w:rFonts w:asciiTheme="minorHAnsi" w:eastAsia="PMingLiU" w:hAnsiTheme="minorHAnsi" w:cs="Bookman Old Style"/>
-          <w:sz w:val="22"/>
-          <w:szCs w:val="22"/>
-        </w:rPr>
-        <w:t>will</w:t>
-      </w:r>
-      <w:r>
-        <w:rPr>
-          <w:rFonts w:asciiTheme="minorHAnsi" w:eastAsia="PMingLiU" w:hAnsiTheme="minorHAnsi" w:cs="Bookman Old Style"/>
-          <w:spacing w:val="-4"/>
-          <w:sz w:val="22"/>
-          <w:szCs w:val="22"/>
-        </w:rPr>
-        <w:t xml:space="preserve"> </w:t>
-      </w:r>
-      <w:r>
-        <w:rPr>
-          <w:rFonts w:asciiTheme="minorHAnsi" w:eastAsia="PMingLiU" w:hAnsiTheme="minorHAnsi" w:cs="Bookman Old Style"/>
-          <w:sz w:val="22"/>
-          <w:szCs w:val="22"/>
-        </w:rPr>
-        <w:t>remain</w:t>
-      </w:r>
-      <w:r>
-        <w:rPr>
-          <w:rFonts w:asciiTheme="minorHAnsi" w:eastAsia="PMingLiU" w:hAnsiTheme="minorHAnsi" w:cs="Bookman Old Style"/>
-          <w:spacing w:val="-8"/>
-          <w:sz w:val="22"/>
-          <w:szCs w:val="22"/>
-        </w:rPr>
-        <w:t xml:space="preserve"> </w:t>
-      </w:r>
-      <w:r>
-        <w:rPr>
-          <w:rFonts w:asciiTheme="minorHAnsi" w:eastAsia="PMingLiU" w:hAnsiTheme="minorHAnsi" w:cs="Bookman Old Style"/>
-          <w:sz w:val="22"/>
-          <w:szCs w:val="22"/>
-        </w:rPr>
-        <w:t>in</w:t>
-      </w:r>
-      <w:r>
-        <w:rPr>
-          <w:rFonts w:asciiTheme="minorHAnsi" w:eastAsia="PMingLiU" w:hAnsiTheme="minorHAnsi" w:cs="Bookman Old Style"/>
-          <w:spacing w:val="-2"/>
-          <w:sz w:val="22"/>
-          <w:szCs w:val="22"/>
-        </w:rPr>
-        <w:t xml:space="preserve"> </w:t>
-      </w:r>
-      <w:r>
-        <w:rPr>
-          <w:rFonts w:asciiTheme="minorHAnsi" w:eastAsia="PMingLiU" w:hAnsiTheme="minorHAnsi" w:cs="Bookman Old Style"/>
-          <w:sz w:val="22"/>
-          <w:szCs w:val="22"/>
-        </w:rPr>
-        <w:t>the [</w:t>
-      </w:r>
-      <w:r>
-        <w:rPr>
-          <w:rFonts w:asciiTheme="minorHAnsi" w:eastAsia="PMingLiU" w:hAnsiTheme="minorHAnsi" w:cs="Bookman Old Style"/>
-          <w:i/>
-          <w:sz w:val="22"/>
-          <w:szCs w:val="22"/>
-        </w:rPr>
-        <w:t>indicate</w:t>
-      </w:r>
-      <w:r>
-        <w:rPr>
-          <w:rFonts w:asciiTheme="minorHAnsi" w:eastAsia="PMingLiU" w:hAnsiTheme="minorHAnsi" w:cs="Bookman Old Style"/>
-          <w:i/>
-          <w:spacing w:val="-10"/>
-          <w:sz w:val="22"/>
-          <w:szCs w:val="22"/>
-        </w:rPr>
-        <w:t xml:space="preserve"> </w:t>
-      </w:r>
-      <w:r>
-        <w:rPr>
-          <w:rFonts w:asciiTheme="minorHAnsi" w:eastAsia="PMingLiU" w:hAnsiTheme="minorHAnsi" w:cs="Bookman Old Style"/>
-          <w:i/>
-          <w:sz w:val="22"/>
-          <w:szCs w:val="22"/>
-        </w:rPr>
-        <w:t>location</w:t>
-      </w:r>
-      <w:r>
-        <w:rPr>
-          <w:rFonts w:asciiTheme="minorHAnsi" w:eastAsia="PMingLiU" w:hAnsiTheme="minorHAnsi" w:cs="Bookman Old Style"/>
-          <w:i/>
-          <w:spacing w:val="-9"/>
-          <w:sz w:val="22"/>
-          <w:szCs w:val="22"/>
-        </w:rPr>
-        <w:t xml:space="preserve"> </w:t>
-      </w:r>
-      <w:r>
-        <w:rPr>
-          <w:rFonts w:asciiTheme="minorHAnsi" w:eastAsia="PMingLiU" w:hAnsiTheme="minorHAnsi" w:cs="Bookman Old Style"/>
-          <w:i/>
-          <w:sz w:val="22"/>
-          <w:szCs w:val="22"/>
-        </w:rPr>
-        <w:t>within</w:t>
-      </w:r>
-      <w:r>
-        <w:rPr>
-          <w:rFonts w:asciiTheme="minorHAnsi" w:eastAsia="PMingLiU" w:hAnsiTheme="minorHAnsi" w:cs="Bookman Old Style"/>
-          <w:i/>
-          <w:spacing w:val="-7"/>
-          <w:sz w:val="22"/>
-          <w:szCs w:val="22"/>
-        </w:rPr>
-        <w:t xml:space="preserve"> </w:t>
-      </w:r>
-      <w:r>
-        <w:rPr>
-          <w:rFonts w:asciiTheme="minorHAnsi" w:eastAsia="PMingLiU" w:hAnsiTheme="minorHAnsi" w:cs="Bookman Old Style"/>
-          <w:i/>
-          <w:sz w:val="22"/>
-          <w:szCs w:val="22"/>
-        </w:rPr>
-        <w:t>Department</w:t>
-      </w:r>
-      <w:r>
-        <w:rPr>
-          <w:rFonts w:asciiTheme="minorHAnsi" w:eastAsia="PMingLiU" w:hAnsiTheme="minorHAnsi" w:cs="Bookman Old Style"/>
-          <w:i/>
-          <w:spacing w:val="-14"/>
-          <w:sz w:val="22"/>
-          <w:szCs w:val="22"/>
-        </w:rPr>
-        <w:t xml:space="preserve"> </w:t>
-      </w:r>
-      <w:r>
-        <w:rPr>
-          <w:rFonts w:asciiTheme="minorHAnsi" w:eastAsia="PMingLiU" w:hAnsiTheme="minorHAnsi" w:cs="Bookman Old Style"/>
-          <w:i/>
-          <w:sz w:val="22"/>
-          <w:szCs w:val="22"/>
-        </w:rPr>
-        <w:t>or School</w:t>
-      </w:r>
-      <w:r>
-        <w:rPr>
-          <w:rFonts w:asciiTheme="minorHAnsi" w:eastAsia="PMingLiU" w:hAnsiTheme="minorHAnsi" w:cs="Bookman Old Style"/>
-          <w:sz w:val="22"/>
-          <w:szCs w:val="22"/>
-        </w:rPr>
-        <w:t>] at</w:t>
-      </w:r>
-      <w:r>
-        <w:rPr>
-          <w:rFonts w:asciiTheme="minorHAnsi" w:eastAsia="PMingLiU" w:hAnsiTheme="minorHAnsi" w:cs="Bookman Old Style"/>
-          <w:spacing w:val="-2"/>
-          <w:sz w:val="22"/>
-          <w:szCs w:val="22"/>
-        </w:rPr>
-        <w:t xml:space="preserve"> </w:t>
-      </w:r>
-      <w:r>
-        <w:rPr>
-          <w:rFonts w:asciiTheme="minorHAnsi" w:eastAsia="PMingLiU" w:hAnsiTheme="minorHAnsi" w:cs="Bookman Old Style"/>
-          <w:sz w:val="22"/>
-          <w:szCs w:val="22"/>
-        </w:rPr>
-        <w:t>Virginia</w:t>
-      </w:r>
-      <w:r>
-        <w:rPr>
-          <w:rFonts w:asciiTheme="minorHAnsi" w:eastAsia="PMingLiU" w:hAnsiTheme="minorHAnsi" w:cs="Bookman Old Style"/>
-          <w:spacing w:val="-9"/>
-          <w:sz w:val="22"/>
-          <w:szCs w:val="22"/>
-        </w:rPr>
-        <w:t xml:space="preserve"> </w:t>
-      </w:r>
-      <w:r>
-        <w:rPr>
-          <w:rFonts w:asciiTheme="minorHAnsi" w:eastAsia="PMingLiU" w:hAnsiTheme="minorHAnsi" w:cs="Bookman Old Style"/>
-          <w:sz w:val="22"/>
-          <w:szCs w:val="22"/>
-        </w:rPr>
-        <w:t>Commonwealth</w:t>
-      </w:r>
-      <w:r>
-        <w:rPr>
-          <w:rFonts w:asciiTheme="minorHAnsi" w:eastAsia="PMingLiU" w:hAnsiTheme="minorHAnsi" w:cs="Bookman Old Style"/>
-          <w:spacing w:val="-18"/>
-          <w:sz w:val="22"/>
-          <w:szCs w:val="22"/>
-        </w:rPr>
-        <w:t xml:space="preserve"> </w:t>
-      </w:r>
-      <w:r>
-        <w:rPr>
-          <w:rFonts w:asciiTheme="minorHAnsi" w:eastAsia="PMingLiU" w:hAnsiTheme="minorHAnsi" w:cs="Bookman Old Style"/>
-          <w:sz w:val="22"/>
-          <w:szCs w:val="22"/>
-        </w:rPr>
-        <w:t>University.</w:t>
-      </w:r>
-      <w:r>
-        <w:rPr>
-          <w:rFonts w:asciiTheme="minorHAnsi" w:eastAsia="PMingLiU" w:hAnsiTheme="minorHAnsi" w:cs="Bookman Old Style"/>
-          <w:spacing w:val="64"/>
-          <w:sz w:val="22"/>
-          <w:szCs w:val="22"/>
-        </w:rPr>
-        <w:t xml:space="preserve"> </w:t>
-      </w:r>
-      <w:r>
-        <w:rPr>
-          <w:rFonts w:asciiTheme="minorHAnsi" w:eastAsia="PMingLiU" w:hAnsiTheme="minorHAnsi" w:cs="Bookman Old Style"/>
-          <w:sz w:val="22"/>
-          <w:szCs w:val="22"/>
-        </w:rPr>
-        <w:t>[</w:t>
-      </w:r>
-      <w:r>
-        <w:rPr>
-          <w:rFonts w:asciiTheme="minorHAnsi" w:eastAsia="PMingLiU" w:hAnsiTheme="minorHAnsi" w:cs="Bookman Old Style"/>
-          <w:i/>
-          <w:sz w:val="22"/>
-          <w:szCs w:val="22"/>
-        </w:rPr>
-        <w:t>Name</w:t>
-      </w:r>
-      <w:r>
-        <w:rPr>
-          <w:rFonts w:asciiTheme="minorHAnsi" w:eastAsia="PMingLiU" w:hAnsiTheme="minorHAnsi" w:cs="Bookman Old Style"/>
-          <w:i/>
-          <w:spacing w:val="-7"/>
-          <w:sz w:val="22"/>
-          <w:szCs w:val="22"/>
-        </w:rPr>
-        <w:t xml:space="preserve"> </w:t>
-      </w:r>
-      <w:r>
-        <w:rPr>
-          <w:rFonts w:asciiTheme="minorHAnsi" w:eastAsia="PMingLiU" w:hAnsiTheme="minorHAnsi" w:cs="Bookman Old Style"/>
-          <w:i/>
-          <w:sz w:val="22"/>
-          <w:szCs w:val="22"/>
-        </w:rPr>
-        <w:t>of</w:t>
-      </w:r>
-      <w:r>
-        <w:rPr>
-          <w:rFonts w:asciiTheme="minorHAnsi" w:eastAsia="PMingLiU" w:hAnsiTheme="minorHAnsi" w:cs="Bookman Old Style"/>
-          <w:i/>
-          <w:spacing w:val="-2"/>
-          <w:sz w:val="22"/>
-          <w:szCs w:val="22"/>
-        </w:rPr>
-        <w:t xml:space="preserve"> </w:t>
-      </w:r>
-      <w:r>
-        <w:rPr>
-          <w:rFonts w:asciiTheme="minorHAnsi" w:eastAsia="PMingLiU" w:hAnsiTheme="minorHAnsi" w:cs="Bookman Old Style"/>
-          <w:i/>
-          <w:sz w:val="22"/>
-          <w:szCs w:val="22"/>
-        </w:rPr>
-        <w:t>faculty</w:t>
-      </w:r>
-      <w:r>
-        <w:rPr>
-          <w:rFonts w:asciiTheme="minorHAnsi" w:eastAsia="PMingLiU" w:hAnsiTheme="minorHAnsi" w:cs="Bookman Old Style"/>
-          <w:sz w:val="22"/>
-          <w:szCs w:val="22"/>
-        </w:rPr>
-        <w:t>]</w:t>
-      </w:r>
-      <w:r>
-        <w:rPr>
-          <w:rFonts w:asciiTheme="minorHAnsi" w:eastAsia="PMingLiU" w:hAnsiTheme="minorHAnsi" w:cs="Bookman Old Style"/>
-          <w:spacing w:val="-9"/>
-          <w:sz w:val="22"/>
-          <w:szCs w:val="22"/>
-        </w:rPr>
-        <w:t xml:space="preserve"> </w:t>
-      </w:r>
-      <w:r>
-        <w:rPr>
-          <w:rFonts w:asciiTheme="minorHAnsi" w:eastAsia="PMingLiU" w:hAnsiTheme="minorHAnsi" w:cs="Bookman Old Style"/>
-          <w:sz w:val="22"/>
-          <w:szCs w:val="22"/>
-        </w:rPr>
-        <w:t>will</w:t>
-      </w:r>
-      <w:r>
-        <w:rPr>
-          <w:rFonts w:asciiTheme="minorHAnsi" w:eastAsia="PMingLiU" w:hAnsiTheme="minorHAnsi" w:cs="Bookman Old Style"/>
-          <w:spacing w:val="-4"/>
-          <w:sz w:val="22"/>
-          <w:szCs w:val="22"/>
-        </w:rPr>
-        <w:t xml:space="preserve"> </w:t>
-      </w:r>
-      <w:r>
-        <w:rPr>
-          <w:rFonts w:asciiTheme="minorHAnsi" w:eastAsia="PMingLiU" w:hAnsiTheme="minorHAnsi" w:cs="Bookman Old Style"/>
-          <w:sz w:val="22"/>
-          <w:szCs w:val="22"/>
-        </w:rPr>
-        <w:t>have access to</w:t>
-      </w:r>
-      <w:r>
-        <w:rPr>
-          <w:rFonts w:asciiTheme="minorHAnsi" w:eastAsia="PMingLiU" w:hAnsiTheme="minorHAnsi" w:cs="Bookman Old Style"/>
-          <w:spacing w:val="-2"/>
-          <w:sz w:val="22"/>
-          <w:szCs w:val="22"/>
-        </w:rPr>
-        <w:t xml:space="preserve"> </w:t>
-      </w:r>
-      <w:r>
-        <w:rPr>
-          <w:rFonts w:asciiTheme="minorHAnsi" w:eastAsia="PMingLiU" w:hAnsiTheme="minorHAnsi" w:cs="Bookman Old Style"/>
-          <w:sz w:val="22"/>
-          <w:szCs w:val="22"/>
-        </w:rPr>
-        <w:t>the copies in</w:t>
-      </w:r>
-      <w:r>
-        <w:rPr>
-          <w:rFonts w:asciiTheme="minorHAnsi" w:eastAsia="PMingLiU" w:hAnsiTheme="minorHAnsi" w:cs="Bookman Old Style"/>
-          <w:spacing w:val="-2"/>
-          <w:sz w:val="22"/>
-          <w:szCs w:val="22"/>
-        </w:rPr>
-        <w:t xml:space="preserve"> </w:t>
-      </w:r>
-      <w:r>
-        <w:rPr>
-          <w:rFonts w:asciiTheme="minorHAnsi" w:eastAsia="PMingLiU" w:hAnsiTheme="minorHAnsi" w:cs="Bookman Old Style"/>
-          <w:sz w:val="22"/>
-          <w:szCs w:val="22"/>
-        </w:rPr>
-        <w:t>the event such copies are needed in</w:t>
-      </w:r>
-      <w:r>
-        <w:rPr>
-          <w:rFonts w:asciiTheme="minorHAnsi" w:eastAsia="PMingLiU" w:hAnsiTheme="minorHAnsi" w:cs="Bookman Old Style"/>
-          <w:spacing w:val="-2"/>
-          <w:sz w:val="22"/>
-          <w:szCs w:val="22"/>
-        </w:rPr>
-        <w:t xml:space="preserve"> </w:t>
-      </w:r>
-      <w:r>
-        <w:rPr>
-          <w:rFonts w:asciiTheme="minorHAnsi" w:eastAsia="PMingLiU" w:hAnsiTheme="minorHAnsi" w:cs="Bookman Old Style"/>
-          <w:sz w:val="22"/>
-          <w:szCs w:val="22"/>
-        </w:rPr>
-        <w:t>the future.</w:t>
-      </w:r>
-      <w:r>
-        <w:rPr>
-          <w:rFonts w:asciiTheme="minorHAnsi" w:eastAsia="PMingLiU" w:hAnsiTheme="minorHAnsi" w:cs="Bookman Old Style"/>
-          <w:spacing w:val="69"/>
-          <w:sz w:val="22"/>
-          <w:szCs w:val="22"/>
-        </w:rPr>
-        <w:t xml:space="preserve"> </w:t>
-      </w:r>
-      <w:r>
-        <w:rPr>
-          <w:rFonts w:asciiTheme="minorHAnsi" w:eastAsia="PMingLiU" w:hAnsiTheme="minorHAnsi" w:cs="Bookman Old Style"/>
-          <w:spacing w:val="-1"/>
-          <w:sz w:val="22"/>
-          <w:szCs w:val="22"/>
-        </w:rPr>
-        <w:t>T</w:t>
-      </w:r>
-      <w:r>
-        <w:rPr>
-          <w:rFonts w:asciiTheme="minorHAnsi" w:eastAsia="PMingLiU" w:hAnsiTheme="minorHAnsi" w:cs="Bookman Old Style"/>
-          <w:sz w:val="22"/>
-          <w:szCs w:val="22"/>
-        </w:rPr>
-        <w:t>he original</w:t>
-      </w:r>
-      <w:r>
-        <w:rPr>
-          <w:rFonts w:asciiTheme="minorHAnsi" w:eastAsia="PMingLiU" w:hAnsiTheme="minorHAnsi" w:cs="Bookman Old Style"/>
-          <w:spacing w:val="-9"/>
-          <w:sz w:val="22"/>
-          <w:szCs w:val="22"/>
-        </w:rPr>
-        <w:t xml:space="preserve"> </w:t>
-      </w:r>
-      <w:r>
-        <w:rPr>
-          <w:rFonts w:asciiTheme="minorHAnsi" w:eastAsia="PMingLiU" w:hAnsiTheme="minorHAnsi" w:cs="Bookman Old Style"/>
-          <w:sz w:val="22"/>
-          <w:szCs w:val="22"/>
-        </w:rPr>
-        <w:t>data and copies have been de-identified,</w:t>
-      </w:r>
-      <w:r>
-        <w:rPr>
-          <w:rFonts w:asciiTheme="minorHAnsi" w:eastAsia="PMingLiU" w:hAnsiTheme="minorHAnsi" w:cs="Bookman Old Style"/>
-          <w:spacing w:val="-15"/>
-          <w:sz w:val="22"/>
-          <w:szCs w:val="22"/>
-        </w:rPr>
-        <w:t xml:space="preserve"> </w:t>
-      </w:r>
-      <w:r>
-        <w:rPr>
-          <w:rFonts w:asciiTheme="minorHAnsi" w:eastAsia="PMingLiU" w:hAnsiTheme="minorHAnsi" w:cs="Bookman Old Style"/>
-          <w:sz w:val="22"/>
-          <w:szCs w:val="22"/>
-        </w:rPr>
-        <w:t>as applicable,</w:t>
-      </w:r>
-      <w:r>
-        <w:rPr>
-          <w:rFonts w:asciiTheme="minorHAnsi" w:eastAsia="PMingLiU" w:hAnsiTheme="minorHAnsi" w:cs="Bookman Old Style"/>
-          <w:spacing w:val="-13"/>
-          <w:sz w:val="22"/>
-          <w:szCs w:val="22"/>
-        </w:rPr>
-        <w:t xml:space="preserve"> </w:t>
-      </w:r>
-      <w:r>
-        <w:rPr>
-          <w:rFonts w:asciiTheme="minorHAnsi" w:eastAsia="PMingLiU" w:hAnsiTheme="minorHAnsi" w:cs="Bookman Old Style"/>
-          <w:sz w:val="22"/>
-          <w:szCs w:val="22"/>
-        </w:rPr>
-        <w:t>in</w:t>
-      </w:r>
-      <w:r>
-        <w:rPr>
-          <w:rFonts w:asciiTheme="minorHAnsi" w:eastAsia="PMingLiU" w:hAnsiTheme="minorHAnsi" w:cs="Bookman Old Style"/>
-          <w:spacing w:val="-2"/>
-          <w:sz w:val="22"/>
-          <w:szCs w:val="22"/>
-        </w:rPr>
-        <w:t xml:space="preserve"> </w:t>
-      </w:r>
-      <w:r>
-        <w:rPr>
-          <w:rFonts w:asciiTheme="minorHAnsi" w:eastAsia="PMingLiU" w:hAnsiTheme="minorHAnsi" w:cs="Bookman Old Style"/>
-          <w:sz w:val="22"/>
-          <w:szCs w:val="22"/>
-        </w:rPr>
-        <w:t>accordance with</w:t>
-      </w:r>
-      <w:r>
-        <w:rPr>
-          <w:rFonts w:asciiTheme="minorHAnsi" w:eastAsia="PMingLiU" w:hAnsiTheme="minorHAnsi" w:cs="Bookman Old Style"/>
-          <w:spacing w:val="-5"/>
-          <w:sz w:val="22"/>
-          <w:szCs w:val="22"/>
-        </w:rPr>
-        <w:t xml:space="preserve"> </w:t>
-      </w:r>
-      <w:r>
-        <w:rPr>
-          <w:rFonts w:asciiTheme="minorHAnsi" w:eastAsia="PMingLiU" w:hAnsiTheme="minorHAnsi" w:cs="Bookman Old Style"/>
-          <w:sz w:val="22"/>
-          <w:szCs w:val="22"/>
-        </w:rPr>
-        <w:t>University</w:t>
-      </w:r>
-      <w:r>
-        <w:rPr>
-          <w:rFonts w:asciiTheme="minorHAnsi" w:eastAsia="PMingLiU" w:hAnsiTheme="minorHAnsi" w:cs="Bookman Old Style"/>
-          <w:spacing w:val="-12"/>
-          <w:sz w:val="22"/>
-          <w:szCs w:val="22"/>
-        </w:rPr>
-        <w:t xml:space="preserve"> </w:t>
-      </w:r>
-      <w:r>
-        <w:rPr>
-          <w:rFonts w:asciiTheme="minorHAnsi" w:eastAsia="PMingLiU" w:hAnsiTheme="minorHAnsi" w:cs="Bookman Old Style"/>
-          <w:sz w:val="22"/>
-          <w:szCs w:val="22"/>
-        </w:rPr>
-        <w:t>policy</w:t>
-      </w:r>
-      <w:r>
-        <w:rPr>
-          <w:rFonts w:asciiTheme="minorHAnsi" w:eastAsia="PMingLiU" w:hAnsiTheme="minorHAnsi" w:cs="Bookman Old Style"/>
-          <w:sz w:val="22"/>
-          <w:szCs w:val="22"/>
-        </w:rPr>
-        <w:t>, Research Data Ownership, Retention, Access, and Security</w:t>
-      </w:r>
-      <w:r>
-        <w:rPr>
-          <w:rFonts w:asciiTheme="minorHAnsi" w:eastAsia="PMingLiU" w:hAnsiTheme="minorHAnsi" w:cs="Bookman Old Style"/>
-          <w:sz w:val="22"/>
-          <w:szCs w:val="22"/>
-        </w:rPr>
-        <w:t>.</w:t>
-      </w:r>
-    </w:p>
-    <w:p>
-      <w:pPr>
-        <w:autoSpaceDE w:val="0"/>
-        <w:autoSpaceDN w:val="0"/>
-        <w:adjustRightInd w:val="0"/>
-        <w:ind w:right="54"/>
-        <w:rPr>
-          <w:rFonts w:asciiTheme="minorHAnsi" w:eastAsia="PMingLiU" w:hAnsiTheme="minorHAnsi" w:cs="Bookman Old Style"/>
-          <w:sz w:val="22"/>
-          <w:szCs w:val="22"/>
-        </w:rPr>
-      </w:pPr>
     </w:p>
     <w:p>
       <w:pPr>
@@ -1865,6 +1952,181 @@
           <w:szCs w:val="22"/>
         </w:rPr>
         <w:t>by law, regulation or contract, or to fulfill other obligations, the University may transfer title or custody of Research Data and records at its discretion.</w:t>
+      </w:r>
+    </w:p>
+    <w:p>
+      <w:pPr>
+        <w:tabs>
+          <w:tab w:val="left" w:pos="1440"/>
+        </w:tabs>
+        <w:rPr>
+          <w:rFonts w:asciiTheme="minorHAnsi" w:hAnsiTheme="minorHAnsi"/>
+          <w:sz w:val="22"/>
+          <w:szCs w:val="22"/>
+        </w:rPr>
+      </w:pPr>
+    </w:p>
+    <w:p>
+      <w:pPr>
+        <w:tabs>
+          <w:tab w:val="left" w:pos="1440"/>
+        </w:tabs>
+        <w:rPr>
+          <w:rFonts w:ascii="Calibri" w:hAnsi="Calibri"/>
+          <w:sz w:val="22"/>
+          <w:szCs w:val="22"/>
+          <w:shd w:val="clear" w:color="auto" w:fill="FFFFFF"/>
+        </w:rPr>
+      </w:pPr>
+      <w:r>
+        <w:rPr>
+          <w:rFonts w:ascii="Calibri" w:hAnsi="Calibri"/>
+          <w:sz w:val="22"/>
+          <w:szCs w:val="22"/>
+          <w:shd w:val="clear" w:color="auto" w:fill="FFFFFF"/>
+        </w:rPr>
+        <w:t>The Office of Science and Technology (OSTP) issued a</w:t>
+      </w:r>
+      <w:r>
+        <w:rPr>
+          <w:rStyle w:val="apple-converted-space"/>
+          <w:rFonts w:ascii="Calibri" w:hAnsi="Calibri"/>
+          <w:sz w:val="22"/>
+          <w:szCs w:val="22"/>
+          <w:shd w:val="clear" w:color="auto" w:fill="FFFFFF"/>
+        </w:rPr>
+        <w:t> </w:t>
+      </w:r>
+      <w:r>
+        <w:rPr>
+          <w:rFonts w:ascii="Calibri" w:hAnsi="Calibri"/>
+          <w:sz w:val="22"/>
+          <w:szCs w:val="22"/>
+          <w:shd w:val="clear" w:color="auto" w:fill="FFFFFF"/>
+        </w:rPr>
+        <w:t>memo</w:t>
+      </w:r>
+      <w:r>
+        <w:rPr>
+          <w:rStyle w:val="apple-converted-space"/>
+          <w:rFonts w:ascii="Calibri" w:hAnsi="Calibri"/>
+          <w:sz w:val="22"/>
+          <w:szCs w:val="22"/>
+          <w:shd w:val="clear" w:color="auto" w:fill="FFFFFF"/>
+        </w:rPr>
+        <w:t> </w:t>
+      </w:r>
+      <w:r>
+        <w:rPr>
+          <w:rFonts w:ascii="Calibri" w:hAnsi="Calibri"/>
+          <w:sz w:val="22"/>
+          <w:szCs w:val="22"/>
+          <w:shd w:val="clear" w:color="auto" w:fill="FFFFFF"/>
+        </w:rPr>
+        <w:t>on the subject “Increasing Access to the Results of Federally Funded Scientific Research.” This policy requires that certain funding agencies establish guidelines for</w:t>
+      </w:r>
+      <w:r>
+        <w:rPr>
+          <w:rFonts w:ascii="Calibri" w:hAnsi="Calibri"/>
+          <w:sz w:val="22"/>
+          <w:szCs w:val="22"/>
+          <w:shd w:val="clear" w:color="auto" w:fill="FFFFFF"/>
+        </w:rPr>
+        <w:t xml:space="preserve"> </w:t>
+      </w:r>
+      <w:r>
+        <w:rPr>
+          <w:rFonts w:ascii="Calibri" w:hAnsi="Calibri"/>
+          <w:sz w:val="22"/>
+          <w:szCs w:val="22"/>
+          <w:shd w:val="clear" w:color="auto" w:fill="FFFFFF"/>
+        </w:rPr>
+        <w:t>public access to</w:t>
+      </w:r>
+      <w:r>
+        <w:rPr>
+          <w:rStyle w:val="apple-converted-space"/>
+          <w:rFonts w:ascii="Calibri" w:hAnsi="Calibri"/>
+          <w:sz w:val="22"/>
+          <w:szCs w:val="22"/>
+          <w:shd w:val="clear" w:color="auto" w:fill="FFFFFF"/>
+        </w:rPr>
+        <w:t> </w:t>
+      </w:r>
+      <w:r>
+        <w:rPr>
+          <w:rFonts w:ascii="Calibri" w:hAnsi="Calibri"/>
+          <w:sz w:val="22"/>
+          <w:szCs w:val="22"/>
+          <w:shd w:val="clear" w:color="auto" w:fill="FFFFFF"/>
+        </w:rPr>
+        <w:t>research data/results resulting from funds distributed by that agency. To remain in compliance with these changing rules VCU will keep a copy of any federally funded research results/data for one year after that funded project ends. If required, VCU will</w:t>
+      </w:r>
+      <w:r>
+        <w:rPr>
+          <w:rStyle w:val="apple-converted-space"/>
+          <w:rFonts w:ascii="Calibri" w:hAnsi="Calibri"/>
+          <w:sz w:val="22"/>
+          <w:szCs w:val="22"/>
+          <w:shd w:val="clear" w:color="auto" w:fill="FFFFFF"/>
+        </w:rPr>
+        <w:t> </w:t>
+      </w:r>
+      <w:r>
+        <w:rPr>
+          <w:rFonts w:ascii="Calibri" w:hAnsi="Calibri"/>
+          <w:sz w:val="22"/>
+          <w:szCs w:val="22"/>
+          <w:shd w:val="clear" w:color="auto" w:fill="FFFFFF"/>
+        </w:rPr>
+        <w:t>provide copies of</w:t>
+      </w:r>
+      <w:r>
+        <w:rPr>
+          <w:rStyle w:val="apple-converted-space"/>
+          <w:rFonts w:ascii="Calibri" w:hAnsi="Calibri"/>
+          <w:sz w:val="22"/>
+          <w:szCs w:val="22"/>
+          <w:shd w:val="clear" w:color="auto" w:fill="FFFFFF"/>
+        </w:rPr>
+        <w:t> </w:t>
+      </w:r>
+      <w:r>
+        <w:rPr>
+          <w:rFonts w:ascii="Calibri" w:hAnsi="Calibri"/>
+          <w:sz w:val="22"/>
+          <w:szCs w:val="22"/>
+          <w:shd w:val="clear" w:color="auto" w:fill="FFFFFF"/>
+        </w:rPr>
+        <w:t>the</w:t>
+      </w:r>
+      <w:r>
+        <w:rPr>
+          <w:rFonts w:ascii="Calibri" w:hAnsi="Calibri"/>
+          <w:sz w:val="22"/>
+          <w:szCs w:val="22"/>
+          <w:shd w:val="clear" w:color="auto" w:fill="FFFFFF"/>
+        </w:rPr>
+        <w:t xml:space="preserve"> data/results to the appropriate funding agency per that agency’s policy developed under the OSTP</w:t>
+      </w:r>
+      <w:r>
+        <w:rPr>
+          <w:rStyle w:val="apple-converted-space"/>
+          <w:rFonts w:ascii="Calibri" w:hAnsi="Calibri"/>
+          <w:sz w:val="22"/>
+          <w:szCs w:val="22"/>
+          <w:shd w:val="clear" w:color="auto" w:fill="FFFFFF"/>
+        </w:rPr>
+        <w:t> </w:t>
+      </w:r>
+      <w:r>
+        <w:rPr>
+          <w:rFonts w:ascii="Calibri" w:hAnsi="Calibri"/>
+          <w:sz w:val="22"/>
+          <w:szCs w:val="22"/>
+          <w:shd w:val="clear" w:color="auto" w:fill="FFFFFF"/>
+        </w:rPr>
+        <w:t>memo.</w:t>
       </w:r>
     </w:p>
     <w:p>
@@ -2369,118 +2631,102 @@
         <w:ind w:right="-20"/>
         <w:rPr>
           <w:rFonts w:asciiTheme="minorHAnsi" w:eastAsia="PMingLiU" w:hAnsiTheme="minorHAnsi" w:cs="Bookman Old Style"/>
-          <w:sz w:val="22"/>
-          <w:szCs w:val="22"/>
-        </w:rPr>
-      </w:pPr>
-      <w:r>
-        <w:rPr>
-          <w:rFonts w:asciiTheme="minorHAnsi" w:eastAsia="PMingLiU" w:hAnsiTheme="minorHAnsi" w:cs="Bookman Old Style"/>
-          <w:sz w:val="22"/>
-          <w:szCs w:val="22"/>
-        </w:rPr>
-        <w:t>Signature of</w:t>
-      </w:r>
-      <w:r>
-        <w:rPr>
-          <w:rFonts w:asciiTheme="minorHAnsi" w:eastAsia="PMingLiU" w:hAnsiTheme="minorHAnsi" w:cs="Bookman Old Style"/>
-          <w:spacing w:val="-2"/>
-          <w:sz w:val="22"/>
-          <w:szCs w:val="22"/>
-        </w:rPr>
-        <w:t xml:space="preserve"> </w:t>
-      </w:r>
-      <w:r>
-        <w:rPr>
-          <w:rFonts w:asciiTheme="minorHAnsi" w:eastAsia="PMingLiU" w:hAnsiTheme="minorHAnsi" w:cs="Bookman Old Style"/>
-          <w:sz w:val="22"/>
-          <w:szCs w:val="22"/>
-        </w:rPr>
-        <w:t>Chair</w:t>
-      </w:r>
-      <w:r>
-        <w:rPr>
-          <w:rFonts w:asciiTheme="minorHAnsi" w:eastAsia="PMingLiU" w:hAnsiTheme="minorHAnsi" w:cs="Bookman Old Style"/>
-          <w:sz w:val="22"/>
-          <w:szCs w:val="22"/>
-        </w:rPr>
-        <w:t xml:space="preserve">               </w:t>
-      </w:r>
-      <w:r>
-        <w:rPr>
-          <w:rFonts w:asciiTheme="minorHAnsi" w:eastAsia="PMingLiU" w:hAnsiTheme="minorHAnsi" w:cs="Bookman Old Style"/>
-          <w:sz w:val="22"/>
-          <w:szCs w:val="22"/>
-        </w:rPr>
-        <w:tab/>
-      </w:r>
-      <w:r>
-        <w:rPr>
-          <w:rFonts w:asciiTheme="minorHAnsi" w:eastAsia="PMingLiU" w:hAnsiTheme="minorHAnsi" w:cs="Bookman Old Style"/>
-          <w:spacing w:val="64"/>
-          <w:sz w:val="22"/>
-          <w:szCs w:val="22"/>
-        </w:rPr>
-        <w:t xml:space="preserve"> </w:t>
-      </w:r>
-      <w:r>
-        <w:rPr>
-          <w:rFonts w:asciiTheme="minorHAnsi" w:eastAsia="PMingLiU" w:hAnsiTheme="minorHAnsi" w:cs="Bookman Old Style"/>
-          <w:spacing w:val="64"/>
-          <w:sz w:val="22"/>
-          <w:szCs w:val="22"/>
-        </w:rPr>
-        <w:tab/>
-      </w:r>
-      <w:r>
-        <w:rPr>
-          <w:rFonts w:asciiTheme="minorHAnsi" w:eastAsia="PMingLiU" w:hAnsiTheme="minorHAnsi" w:cs="Bookman Old Style"/>
-          <w:spacing w:val="64"/>
-          <w:sz w:val="22"/>
-          <w:szCs w:val="22"/>
-        </w:rPr>
-        <w:tab/>
-      </w:r>
-      <w:r>
-        <w:rPr>
-          <w:rFonts w:asciiTheme="minorHAnsi" w:eastAsia="PMingLiU" w:hAnsiTheme="minorHAnsi" w:cs="Bookman Old Style"/>
-          <w:spacing w:val="64"/>
-          <w:sz w:val="22"/>
-          <w:szCs w:val="22"/>
-        </w:rPr>
-        <w:tab/>
-      </w:r>
-      <w:r>
-        <w:rPr>
-          <w:rFonts w:asciiTheme="minorHAnsi" w:eastAsia="PMingLiU" w:hAnsiTheme="minorHAnsi" w:cs="Bookman Old Style"/>
-          <w:sz w:val="22"/>
-          <w:szCs w:val="22"/>
-        </w:rPr>
-        <w:t>Date</w:t>
-      </w:r>
-    </w:p>
-    <w:p>
-      <w:pPr>
-        <w:autoSpaceDE w:val="0"/>
-        <w:autoSpaceDN w:val="0"/>
-        <w:adjustRightInd w:val="0"/>
-        <w:spacing w:before="58"/>
-        <w:ind w:right="-20"/>
-        <w:rPr>
-          <w:rFonts w:asciiTheme="minorHAnsi" w:eastAsia="PMingLiU" w:hAnsiTheme="minorHAnsi" w:cs="Bookman Old Style"/>
           <w:i/>
           <w:iCs/>
           <w:sz w:val="22"/>
           <w:szCs w:val="22"/>
         </w:rPr>
       </w:pPr>
-      <w:bookmarkStart w:id="0" w:name="_GoBack"/>
-      <w:bookmarkEnd w:id="0"/>
+      <w:r>
+        <w:rPr>
+          <w:rFonts w:asciiTheme="minorHAnsi" w:eastAsia="PMingLiU" w:hAnsiTheme="minorHAnsi" w:cs="Bookman Old Style"/>
+          <w:sz w:val="22"/>
+          <w:szCs w:val="22"/>
+        </w:rPr>
+        <w:t>Signature of</w:t>
+      </w:r>
+      <w:r>
+        <w:rPr>
+          <w:rFonts w:asciiTheme="minorHAnsi" w:eastAsia="PMingLiU" w:hAnsiTheme="minorHAnsi" w:cs="Bookman Old Style"/>
+          <w:spacing w:val="-2"/>
+          <w:sz w:val="22"/>
+          <w:szCs w:val="22"/>
+        </w:rPr>
+        <w:t xml:space="preserve"> </w:t>
+      </w:r>
+      <w:r>
+        <w:rPr>
+          <w:rFonts w:asciiTheme="minorHAnsi" w:eastAsia="PMingLiU" w:hAnsiTheme="minorHAnsi" w:cs="Bookman Old Style"/>
+          <w:sz w:val="22"/>
+          <w:szCs w:val="22"/>
+        </w:rPr>
+        <w:t>Chair</w:t>
+      </w:r>
+      <w:r>
+        <w:rPr>
+          <w:rFonts w:asciiTheme="minorHAnsi" w:eastAsia="PMingLiU" w:hAnsiTheme="minorHAnsi" w:cs="Bookman Old Style"/>
+          <w:sz w:val="22"/>
+          <w:szCs w:val="22"/>
+        </w:rPr>
+        <w:t xml:space="preserve">               </w:t>
+      </w:r>
+      <w:r>
+        <w:rPr>
+          <w:rFonts w:asciiTheme="minorHAnsi" w:eastAsia="PMingLiU" w:hAnsiTheme="minorHAnsi" w:cs="Bookman Old Style"/>
+          <w:sz w:val="22"/>
+          <w:szCs w:val="22"/>
+        </w:rPr>
+        <w:tab/>
+      </w:r>
+      <w:r>
+        <w:rPr>
+          <w:rFonts w:asciiTheme="minorHAnsi" w:eastAsia="PMingLiU" w:hAnsiTheme="minorHAnsi" w:cs="Bookman Old Style"/>
+          <w:spacing w:val="64"/>
+          <w:sz w:val="22"/>
+          <w:szCs w:val="22"/>
+        </w:rPr>
+        <w:t xml:space="preserve"> </w:t>
+      </w:r>
+      <w:r>
+        <w:rPr>
+          <w:rFonts w:asciiTheme="minorHAnsi" w:eastAsia="PMingLiU" w:hAnsiTheme="minorHAnsi" w:cs="Bookman Old Style"/>
+          <w:spacing w:val="64"/>
+          <w:sz w:val="22"/>
+          <w:szCs w:val="22"/>
+        </w:rPr>
+        <w:tab/>
+      </w:r>
+      <w:r>
+        <w:rPr>
+          <w:rFonts w:asciiTheme="minorHAnsi" w:eastAsia="PMingLiU" w:hAnsiTheme="minorHAnsi" w:cs="Bookman Old Style"/>
+          <w:spacing w:val="64"/>
+          <w:sz w:val="22"/>
+          <w:szCs w:val="22"/>
+        </w:rPr>
+        <w:tab/>
+      </w:r>
+      <w:r>
+        <w:rPr>
+          <w:rFonts w:asciiTheme="minorHAnsi" w:eastAsia="PMingLiU" w:hAnsiTheme="minorHAnsi" w:cs="Bookman Old Style"/>
+          <w:spacing w:val="64"/>
+          <w:sz w:val="22"/>
+          <w:szCs w:val="22"/>
+        </w:rPr>
+        <w:tab/>
+      </w:r>
+      <w:r>
+        <w:rPr>
+          <w:rFonts w:asciiTheme="minorHAnsi" w:eastAsia="PMingLiU" w:hAnsiTheme="minorHAnsi" w:cs="Bookman Old Style"/>
+          <w:sz w:val="22"/>
+          <w:szCs w:val="22"/>
+        </w:rPr>
+        <w:t>Date</w:t>
+      </w:r>
     </w:p>
     <w:sectPr>
-      <w:footerReference w:type="default" r:id="rId8"/>
+      <w:footerReference w:type="default" r:id="rId9"/>
       <w:pgSz w:w="12240" w:h="15840" w:code="1"/>
-      <w:pgMar w:top="1440" w:right="1350" w:bottom="1296" w:left="1350" w:header="720" w:footer="720" w:gutter="0"/>
+      <w:pgMar w:top="1440" w:right="1440" w:bottom="1440" w:left="1440" w:header="720" w:footer="720" w:gutter="0"/>
       <w:cols w:space="720"/>
       <w:docGrid w:linePitch="360"/>
     </w:sectPr>
@@ -3306,6 +3552,11 @@
       <w:szCs w:val="16"/>
     </w:rPr>
   </w:style>
+  <w:style w:type="character" w:customStyle="1" w:styleId="apple-converted-space">
+    <w:name w:val="apple-converted-space"/>
+    <w:basedOn w:val="DefaultParagraphFont"/>
+    <w:rsid w:val="00E942A8"/>
+  </w:style>
 </w:styles>
 </file>
 
@@ -3614,6 +3865,11 @@
       <w:szCs w:val="16"/>
     </w:rPr>
   </w:style>
+  <w:style w:type="character" w:customStyle="1" w:styleId="apple-converted-space">
+    <w:name w:val="apple-converted-space"/>
+    <w:basedOn w:val="DefaultParagraphFont"/>
+    <w:rsid w:val="00E942A8"/>
+  </w:style>
 </w:styles>
 </file>
 
@@ -3900,4 +4156,16 @@
   <a:objectDefaults/>
   <a:extraClrSchemeLst/>
 </a:theme>
+</file>
+
+<file path=customXml/item1.xml><?xml version="1.0" encoding="utf-8"?>
+<b:Sources xmlns:b="http://schemas.openxmlformats.org/officeDocument/2006/bibliography" xmlns="http://schemas.openxmlformats.org/officeDocument/2006/bibliography" SelectedStyle="\APA.XSL" StyleName="APA"/>
+</file>
+
+<file path=customXml/itemProps1.xml><?xml version="1.0" encoding="utf-8"?>
+<ds:datastoreItem xmlns:ds="http://schemas.openxmlformats.org/officeDocument/2006/customXml" ds:itemID="{8931581B-0482-420F-83B9-56C5EA7E8A67}">
+  <ds:schemaRefs>
+    <ds:schemaRef ds:uri="http://schemas.openxmlformats.org/officeDocument/2006/bibliography"/>
+  </ds:schemaRefs>
+</ds:datastoreItem>
 </file>
</xml_diff>